<commit_message>
Updated protocol and added results
</commit_message>
<xml_diff>
--- a/first_protocol.docx
+++ b/first_protocol.docx
@@ -6,25 +6,79 @@
       <w:pPr>
         <w:pStyle w:val="berschrift1"/>
         <w:rPr>
-          <w:lang w:val="de-DE"/>
-        </w:rPr>
-      </w:pPr>
-      <w:r>
-        <w:rPr>
-          <w:lang w:val="de-DE"/>
-        </w:rPr>
-        <w:t xml:space="preserve">Parameters: </w:t>
-      </w:r>
-    </w:p>
-    <w:p>
-      <w:pPr>
-        <w:rPr>
-          <w:lang w:val="de-DE"/>
-        </w:rPr>
-      </w:pPr>
-      <w:r>
-        <w:rPr>
-          <w:lang w:val="de-DE"/>
+          <w:lang w:val="en-US"/>
+        </w:rPr>
+      </w:pPr>
+      <w:r>
+        <w:rPr>
+          <w:lang w:val="en-US"/>
+        </w:rPr>
+        <w:t>Network</w:t>
+      </w:r>
+    </w:p>
+    <w:p>
+      <w:pPr>
+        <w:rPr>
+          <w:lang w:val="en-US"/>
+        </w:rPr>
+      </w:pPr>
+      <w:r>
+        <w:rPr>
+          <w:lang w:val="en-US"/>
+        </w:rPr>
+        <w:t>1 Fully connected layer with N neurons.</w:t>
+      </w:r>
+    </w:p>
+    <w:p>
+      <w:pPr>
+        <w:pStyle w:val="berschrift1"/>
+        <w:rPr>
+          <w:lang w:val="en-US"/>
+        </w:rPr>
+      </w:pPr>
+      <w:r>
+        <w:rPr>
+          <w:lang w:val="en-US"/>
+        </w:rPr>
+        <w:t>Data</w:t>
+      </w:r>
+    </w:p>
+    <w:p>
+      <w:pPr>
+        <w:rPr>
+          <w:lang w:val="en-US"/>
+        </w:rPr>
+      </w:pPr>
+      <w:r>
+        <w:rPr>
+          <w:lang w:val="en-US"/>
+        </w:rPr>
+        <w:t>Binary vector with length N, and N * sparsity `1`, rest `0`.</w:t>
+      </w:r>
+    </w:p>
+    <w:p>
+      <w:pPr>
+        <w:pStyle w:val="berschrift1"/>
+        <w:rPr>
+          <w:lang w:val="en-US"/>
+        </w:rPr>
+      </w:pPr>
+      <w:r>
+        <w:rPr>
+          <w:lang w:val="en-US"/>
+        </w:rPr>
+        <w:t>Parameters</w:t>
+      </w:r>
+    </w:p>
+    <w:p>
+      <w:pPr>
+        <w:rPr>
+          <w:lang w:val="en-US"/>
+        </w:rPr>
+      </w:pPr>
+      <w:r>
+        <w:rPr>
+          <w:lang w:val="en-US"/>
         </w:rPr>
         <w:t>Sparsity = 0.1</w:t>
       </w:r>
@@ -32,23 +86,20 @@
     <w:p>
       <w:pPr>
         <w:rPr>
-          <w:u w:val="single"/>
-          <w:lang w:val="en-US"/>
-        </w:rPr>
-      </w:pPr>
-      <w:r>
-        <w:rPr>
-          <w:u w:val="single"/>
-          <w:lang w:val="en-US"/>
-        </w:rPr>
-        <w:t>Optimizer</w:t>
-      </w:r>
-      <w:r>
-        <w:rPr>
-          <w:u w:val="single"/>
-          <w:lang w:val="en-US"/>
-        </w:rPr>
-        <w:t>: SGD</w:t>
+          <w:lang w:val="en-US"/>
+        </w:rPr>
+      </w:pPr>
+      <w:r>
+        <w:rPr>
+          <w:lang w:val="en-US"/>
+        </w:rPr>
+        <w:t xml:space="preserve">Optimizer: </w:t>
+      </w:r>
+      <w:r>
+        <w:rPr>
+          <w:lang w:val="en-US"/>
+        </w:rPr>
+        <w:t>ADAM</w:t>
       </w:r>
     </w:p>
     <w:p>
@@ -63,24 +114,13 @@
         </w:rPr>
         <w:t>Learning rate = 0.01</w:t>
       </w:r>
-      <w:r>
-        <w:rPr>
-          <w:lang w:val="en-US"/>
-        </w:rPr>
-        <w:t>, m</w:t>
-      </w:r>
-      <w:r>
-        <w:rPr>
-          <w:lang w:val="en-US"/>
-        </w:rPr>
-        <w:t>omentum</w:t>
-      </w:r>
-      <w:r>
-        <w:rPr>
-          <w:lang w:val="en-US"/>
-        </w:rPr>
-        <w:t xml:space="preserve"> = 0.9</w:t>
-      </w:r>
+    </w:p>
+    <w:p>
+      <w:pPr>
+        <w:rPr>
+          <w:lang w:val="en-US"/>
+        </w:rPr>
+      </w:pPr>
     </w:p>
     <w:p>
       <w:pPr>
@@ -93,69 +133,37 @@
         <w:rPr>
           <w:lang w:val="en-US"/>
         </w:rPr>
-        <w:t>N = 10:</w:t>
-      </w:r>
-    </w:p>
-    <w:p>
-      <w:pPr>
-        <w:rPr>
-          <w:lang w:val="en-US"/>
-        </w:rPr>
-      </w:pPr>
-      <w:r>
-        <w:rPr>
-          <w:lang w:val="en-US"/>
-        </w:rPr>
-        <w:t>Max. Number of classes to be represented (permutations with repetitions) = 10</w:t>
-      </w:r>
-    </w:p>
-    <w:p>
-      <w:pPr>
-        <w:rPr>
-          <w:lang w:val="en-US"/>
-        </w:rPr>
-      </w:pPr>
-      <w:r>
-        <w:rPr>
-          <w:rStyle w:val="berschrift3Zchn"/>
-          <w:lang w:val="en-US"/>
-        </w:rPr>
-        <w:t>Dataset_size = 10</w:t>
-      </w:r>
-      <w:r>
-        <w:rPr>
-          <w:lang w:val="en-US"/>
-        </w:rPr>
-        <w:br/>
-      </w:r>
-      <w:r>
-        <w:rPr>
-          <w:lang w:val="en-US"/>
-        </w:rPr>
-        <w:t>percentage_of_patterns_memorized</w:t>
-      </w:r>
-      <w:r>
-        <w:rPr>
-          <w:lang w:val="en-US"/>
-        </w:rPr>
-        <w:t xml:space="preserve"> = 100%</w:t>
-      </w:r>
+        <w:t xml:space="preserve">Maximal number of possible patterns to be </w:t>
+      </w:r>
+      <w:r>
+        <w:rPr>
+          <w:lang w:val="en-US"/>
+        </w:rPr>
+        <w:t>generated</w:t>
+      </w:r>
+      <w:r>
+        <w:rPr>
+          <w:lang w:val="en-US"/>
+        </w:rPr>
+        <w:t xml:space="preserve"> (=permutations with repetitions)</w:t>
+      </w:r>
+    </w:p>
+    <w:p>
+      <w:pPr>
+        <w:rPr>
+          <w:lang w:val="en-US"/>
+        </w:rPr>
+      </w:pPr>
       <w:r>
         <w:rPr>
           <w:noProof/>
           <w:lang w:val="en-US"/>
         </w:rPr>
-        <w:t xml:space="preserve"> </w:t>
-      </w:r>
-      <w:r>
-        <w:rPr>
-          <w:noProof/>
-        </w:rPr>
         <w:drawing>
-          <wp:inline distT="0" distB="0" distL="0" distR="0" wp14:anchorId="242564DA" wp14:editId="51A7760D">
-            <wp:extent cx="5760720" cy="2686685"/>
-            <wp:effectExtent l="0" t="0" r="0" b="0"/>
-            <wp:docPr id="1241959584" name="Grafik 1" descr="Ein Bild, das Screenshot, Diagramm, Reihe enthält.&#10;&#10;Automatisch generierte Beschreibung"/>
+          <wp:inline distT="0" distB="0" distL="0" distR="0" wp14:anchorId="26093097" wp14:editId="172C5D8C">
+            <wp:extent cx="5143948" cy="3860800"/>
+            <wp:effectExtent l="0" t="0" r="0" b="6350"/>
+            <wp:docPr id="1671464460" name="Grafik 9" descr="Ein Bild, das Text, Reihe, Diagramm, Steigung enthält.&#10;&#10;Automatisch generierte Beschreibung"/>
             <wp:cNvGraphicFramePr>
               <a:graphicFrameLocks xmlns:a="http://schemas.openxmlformats.org/drawingml/2006/main" noChangeAspect="1"/>
             </wp:cNvGraphicFramePr>
@@ -163,23 +171,36 @@
               <a:graphicData uri="http://schemas.openxmlformats.org/drawingml/2006/picture">
                 <pic:pic xmlns:pic="http://schemas.openxmlformats.org/drawingml/2006/picture">
                   <pic:nvPicPr>
-                    <pic:cNvPr id="1241959584" name="Grafik 1" descr="Ein Bild, das Screenshot, Diagramm, Reihe enthält.&#10;&#10;Automatisch generierte Beschreibung"/>
-                    <pic:cNvPicPr/>
+                    <pic:cNvPr id="1671464460" name="Grafik 9" descr="Ein Bild, das Text, Reihe, Diagramm, Steigung enthält.&#10;&#10;Automatisch generierte Beschreibung"/>
+                    <pic:cNvPicPr>
+                      <a:picLocks noChangeAspect="1" noChangeArrowheads="1"/>
+                    </pic:cNvPicPr>
                   </pic:nvPicPr>
                   <pic:blipFill>
-                    <a:blip r:embed="rId5"/>
+                    <a:blip r:embed="rId5">
+                      <a:extLst>
+                        <a:ext uri="{28A0092B-C50C-407E-A947-70E740481C1C}">
+                          <a14:useLocalDpi xmlns:a14="http://schemas.microsoft.com/office/drawing/2010/main" val="0"/>
+                        </a:ext>
+                      </a:extLst>
+                    </a:blip>
+                    <a:srcRect/>
                     <a:stretch>
                       <a:fillRect/>
                     </a:stretch>
                   </pic:blipFill>
-                  <pic:spPr>
+                  <pic:spPr bwMode="auto">
                     <a:xfrm>
                       <a:off x="0" y="0"/>
-                      <a:ext cx="5760720" cy="2686685"/>
+                      <a:ext cx="5146884" cy="3863004"/>
                     </a:xfrm>
                     <a:prstGeom prst="rect">
                       <a:avLst/>
                     </a:prstGeom>
+                    <a:noFill/>
+                    <a:ln>
+                      <a:noFill/>
+                    </a:ln>
                   </pic:spPr>
                 </pic:pic>
               </a:graphicData>
@@ -199,59 +220,8 @@
         <w:rPr>
           <w:lang w:val="en-US"/>
         </w:rPr>
-        <w:t>N = 20</w:t>
-      </w:r>
-    </w:p>
-    <w:p>
-      <w:pPr>
-        <w:rPr>
-          <w:lang w:val="en-US"/>
-        </w:rPr>
-      </w:pPr>
-      <w:r>
-        <w:rPr>
-          <w:lang w:val="en-US"/>
-        </w:rPr>
-        <w:t>Max. Number of classes to be represented (permutations with repetitions) = 1</w:t>
-      </w:r>
-      <w:r>
-        <w:rPr>
-          <w:lang w:val="en-US"/>
-        </w:rPr>
-        <w:t>90</w:t>
-      </w:r>
-    </w:p>
-    <w:p>
-      <w:pPr>
-        <w:pStyle w:val="berschrift3"/>
-        <w:rPr>
-          <w:lang w:val="en-US"/>
-        </w:rPr>
-      </w:pPr>
-      <w:r>
-        <w:rPr>
-          <w:lang w:val="en-US"/>
-        </w:rPr>
-        <w:t>Dataset_size = 10</w:t>
-      </w:r>
-    </w:p>
-    <w:p>
-      <w:pPr>
-        <w:rPr>
-          <w:lang w:val="en-US"/>
-        </w:rPr>
-      </w:pPr>
-      <w:r>
-        <w:rPr>
-          <w:lang w:val="en-US"/>
-        </w:rPr>
-        <w:t>percentage_of_patterns_memorized</w:t>
-      </w:r>
-      <w:r>
-        <w:rPr>
-          <w:lang w:val="en-US"/>
-        </w:rPr>
-        <w:t xml:space="preserve"> = 100%</w:t>
+        <w:lastRenderedPageBreak/>
+        <w:t>Number of connections in the network</w:t>
       </w:r>
     </w:p>
     <w:p>
@@ -263,12 +233,13 @@
       <w:r>
         <w:rPr>
           <w:noProof/>
+          <w:lang w:val="en-US"/>
         </w:rPr>
         <w:drawing>
-          <wp:inline distT="0" distB="0" distL="0" distR="0" wp14:anchorId="68D2BB93" wp14:editId="5901F261">
-            <wp:extent cx="5760720" cy="2685415"/>
-            <wp:effectExtent l="0" t="0" r="0" b="635"/>
-            <wp:docPr id="1509461861" name="Grafik 1" descr="Ein Bild, das Screenshot, Diagramm, Reihe enthält.&#10;&#10;Automatisch generierte Beschreibung"/>
+          <wp:inline distT="0" distB="0" distL="0" distR="0" wp14:anchorId="6A935608" wp14:editId="6A891F66">
+            <wp:extent cx="5334000" cy="4064000"/>
+            <wp:effectExtent l="0" t="0" r="0" b="0"/>
+            <wp:docPr id="275948352" name="Grafik 13"/>
             <wp:cNvGraphicFramePr>
               <a:graphicFrameLocks xmlns:a="http://schemas.openxmlformats.org/drawingml/2006/main" noChangeAspect="1"/>
             </wp:cNvGraphicFramePr>
@@ -276,23 +247,39 @@
               <a:graphicData uri="http://schemas.openxmlformats.org/drawingml/2006/picture">
                 <pic:pic xmlns:pic="http://schemas.openxmlformats.org/drawingml/2006/picture">
                   <pic:nvPicPr>
-                    <pic:cNvPr id="1509461861" name="Grafik 1" descr="Ein Bild, das Screenshot, Diagramm, Reihe enthält.&#10;&#10;Automatisch generierte Beschreibung"/>
-                    <pic:cNvPicPr/>
+                    <pic:cNvPr id="0" name="Picture 13"/>
+                    <pic:cNvPicPr>
+                      <a:picLocks noChangeAspect="1" noChangeArrowheads="1"/>
+                    </pic:cNvPicPr>
                   </pic:nvPicPr>
-                  <pic:blipFill>
-                    <a:blip r:embed="rId6"/>
-                    <a:stretch>
-                      <a:fillRect/>
-                    </a:stretch>
+                  <pic:blipFill rotWithShape="1">
+                    <a:blip r:embed="rId6">
+                      <a:extLst>
+                        <a:ext uri="{28A0092B-C50C-407E-A947-70E740481C1C}">
+                          <a14:useLocalDpi xmlns:a14="http://schemas.microsoft.com/office/drawing/2010/main" val="0"/>
+                        </a:ext>
+                      </a:extLst>
+                    </a:blip>
+                    <a:srcRect t="5882" r="7285"/>
+                    <a:stretch/>
                   </pic:blipFill>
-                  <pic:spPr>
+                  <pic:spPr bwMode="auto">
                     <a:xfrm>
                       <a:off x="0" y="0"/>
-                      <a:ext cx="5760720" cy="2685415"/>
+                      <a:ext cx="5334000" cy="4064000"/>
                     </a:xfrm>
                     <a:prstGeom prst="rect">
                       <a:avLst/>
                     </a:prstGeom>
+                    <a:noFill/>
+                    <a:ln>
+                      <a:noFill/>
+                    </a:ln>
+                    <a:extLst>
+                      <a:ext uri="{53640926-AAD7-44D8-BBD7-CCE9431645EC}">
+                        <a14:shadowObscured xmlns:a14="http://schemas.microsoft.com/office/drawing/2010/main"/>
+                      </a:ext>
+                    </a:extLst>
                   </pic:spPr>
                 </pic:pic>
               </a:graphicData>
@@ -303,48 +290,42 @@
     </w:p>
     <w:p>
       <w:pPr>
-        <w:pStyle w:val="berschrift3"/>
-        <w:rPr>
-          <w:lang w:val="en-US"/>
-        </w:rPr>
-      </w:pPr>
-      <w:r>
-        <w:rPr>
-          <w:lang w:val="en-US"/>
-        </w:rPr>
-        <w:lastRenderedPageBreak/>
-        <w:t xml:space="preserve">Dataset_size = </w:t>
-      </w:r>
-      <w:r>
-        <w:rPr>
-          <w:lang w:val="en-US"/>
-        </w:rPr>
-        <w:t>2</w:t>
-      </w:r>
-      <w:r>
-        <w:rPr>
-          <w:lang w:val="en-US"/>
-        </w:rPr>
-        <w:t>0</w:t>
-      </w:r>
-    </w:p>
-    <w:p>
-      <w:pPr>
-        <w:rPr>
-          <w:lang w:val="en-US"/>
-        </w:rPr>
-      </w:pPr>
-      <w:r>
-        <w:rPr>
-          <w:lang w:val="en-US"/>
-        </w:rPr>
-        <w:t>percentage_of_patterns_memorized</w:t>
-      </w:r>
-      <w:r>
-        <w:rPr>
-          <w:lang w:val="en-US"/>
-        </w:rPr>
-        <w:t xml:space="preserve"> = 100%</w:t>
+        <w:rPr>
+          <w:lang w:val="en-US"/>
+        </w:rPr>
+      </w:pPr>
+    </w:p>
+    <w:p>
+      <w:pPr>
+        <w:pStyle w:val="berschrift1"/>
+        <w:rPr>
+          <w:lang w:val="en-US"/>
+        </w:rPr>
+      </w:pPr>
+      <w:r>
+        <w:rPr>
+          <w:lang w:val="en-US"/>
+        </w:rPr>
+        <w:t>Used</w:t>
+      </w:r>
+      <w:r>
+        <w:rPr>
+          <w:lang w:val="en-US"/>
+        </w:rPr>
+        <w:t xml:space="preserve"> connections depending on N, M and sparsity</w:t>
+      </w:r>
+    </w:p>
+    <w:p>
+      <w:pPr>
+        <w:rPr>
+          <w:lang w:val="en-US"/>
+        </w:rPr>
+      </w:pPr>
+      <w:r>
+        <w:rPr>
+          <w:lang w:val="en-US"/>
+        </w:rPr>
+        <w:t>N * sparsity * M</w:t>
       </w:r>
     </w:p>
     <w:p>
@@ -356,12 +337,13 @@
       <w:r>
         <w:rPr>
           <w:noProof/>
+          <w:lang w:val="en-US"/>
         </w:rPr>
         <w:drawing>
-          <wp:inline distT="0" distB="0" distL="0" distR="0" wp14:anchorId="5A384680" wp14:editId="407A48FA">
-            <wp:extent cx="5760720" cy="2660650"/>
-            <wp:effectExtent l="0" t="0" r="0" b="6350"/>
-            <wp:docPr id="62563102" name="Grafik 1" descr="Ein Bild, das Screenshot, Reihe, Diagramm enthält.&#10;&#10;Automatisch generierte Beschreibung"/>
+          <wp:inline distT="0" distB="0" distL="0" distR="0" wp14:anchorId="73B6DFEE" wp14:editId="35AA61A7">
+            <wp:extent cx="4876800" cy="3669211"/>
+            <wp:effectExtent l="0" t="0" r="0" b="7620"/>
+            <wp:docPr id="1213545864" name="Grafik 12"/>
             <wp:cNvGraphicFramePr>
               <a:graphicFrameLocks xmlns:a="http://schemas.openxmlformats.org/drawingml/2006/main" noChangeAspect="1"/>
             </wp:cNvGraphicFramePr>
@@ -369,23 +351,39 @@
               <a:graphicData uri="http://schemas.openxmlformats.org/drawingml/2006/picture">
                 <pic:pic xmlns:pic="http://schemas.openxmlformats.org/drawingml/2006/picture">
                   <pic:nvPicPr>
-                    <pic:cNvPr id="62563102" name="Grafik 1" descr="Ein Bild, das Screenshot, Reihe, Diagramm enthält.&#10;&#10;Automatisch generierte Beschreibung"/>
-                    <pic:cNvPicPr/>
+                    <pic:cNvPr id="0" name="Picture 12"/>
+                    <pic:cNvPicPr>
+                      <a:picLocks noChangeAspect="1" noChangeArrowheads="1"/>
+                    </pic:cNvPicPr>
                   </pic:nvPicPr>
-                  <pic:blipFill>
-                    <a:blip r:embed="rId7"/>
-                    <a:stretch>
-                      <a:fillRect/>
-                    </a:stretch>
+                  <pic:blipFill rotWithShape="1">
+                    <a:blip r:embed="rId7">
+                      <a:extLst>
+                        <a:ext uri="{28A0092B-C50C-407E-A947-70E740481C1C}">
+                          <a14:useLocalDpi xmlns:a14="http://schemas.microsoft.com/office/drawing/2010/main" val="0"/>
+                        </a:ext>
+                      </a:extLst>
+                    </a:blip>
+                    <a:srcRect t="7058" r="7285"/>
+                    <a:stretch/>
                   </pic:blipFill>
-                  <pic:spPr>
+                  <pic:spPr bwMode="auto">
                     <a:xfrm>
                       <a:off x="0" y="0"/>
-                      <a:ext cx="5760720" cy="2660650"/>
+                      <a:ext cx="4878596" cy="3670562"/>
                     </a:xfrm>
                     <a:prstGeom prst="rect">
                       <a:avLst/>
                     </a:prstGeom>
+                    <a:noFill/>
+                    <a:ln>
+                      <a:noFill/>
+                    </a:ln>
+                    <a:extLst>
+                      <a:ext uri="{53640926-AAD7-44D8-BBD7-CCE9431645EC}">
+                        <a14:shadowObscured xmlns:a14="http://schemas.microsoft.com/office/drawing/2010/main"/>
+                      </a:ext>
+                    </a:extLst>
                   </pic:spPr>
                 </pic:pic>
               </a:graphicData>
@@ -396,52 +394,28 @@
     </w:p>
     <w:p>
       <w:pPr>
-        <w:pStyle w:val="berschrift3"/>
-        <w:rPr>
-          <w:lang w:val="en-US"/>
-        </w:rPr>
-      </w:pPr>
-      <w:r>
-        <w:rPr>
-          <w:lang w:val="en-US"/>
-        </w:rPr>
-        <w:t xml:space="preserve">Dataset_size = </w:t>
-      </w:r>
-      <w:r>
-        <w:rPr>
-          <w:lang w:val="en-US"/>
-        </w:rPr>
-        <w:t>3</w:t>
-      </w:r>
-      <w:r>
-        <w:rPr>
-          <w:lang w:val="en-US"/>
-        </w:rPr>
-        <w:t>0</w:t>
-      </w:r>
-    </w:p>
-    <w:p>
-      <w:pPr>
-        <w:rPr>
-          <w:lang w:val="en-US"/>
-        </w:rPr>
-      </w:pPr>
-    </w:p>
-    <w:p>
-      <w:pPr>
-        <w:rPr>
-          <w:lang w:val="en-US"/>
-        </w:rPr>
-      </w:pPr>
+        <w:pStyle w:val="berschrift1"/>
+        <w:rPr>
+          <w:lang w:val="en-US"/>
+        </w:rPr>
+      </w:pPr>
+      <w:r>
+        <w:rPr>
+          <w:lang w:val="en-US"/>
+        </w:rPr>
+        <w:lastRenderedPageBreak/>
+        <w:t>Number of patterns memorized depending on N</w:t>
+      </w:r>
       <w:r>
         <w:rPr>
           <w:noProof/>
+          <w:lang w:val="en-US"/>
         </w:rPr>
         <w:drawing>
-          <wp:inline distT="0" distB="0" distL="0" distR="0" wp14:anchorId="0C717919" wp14:editId="68A1FA89">
-            <wp:extent cx="5760720" cy="2667000"/>
-            <wp:effectExtent l="0" t="0" r="0" b="0"/>
-            <wp:docPr id="1038833536" name="Grafik 1" descr="Ein Bild, das Screenshot, Diagramm, Reihe enthält.&#10;&#10;Automatisch generierte Beschreibung"/>
+          <wp:inline distT="0" distB="0" distL="0" distR="0" wp14:anchorId="7897EA83" wp14:editId="770CAA02">
+            <wp:extent cx="5346700" cy="3924300"/>
+            <wp:effectExtent l="0" t="0" r="6350" b="0"/>
+            <wp:docPr id="1276321620" name="Grafik 7" descr="Ein Bild, das Text, Reihe, Diagramm, Steigung enthält.&#10;&#10;Automatisch generierte Beschreibung"/>
             <wp:cNvGraphicFramePr>
               <a:graphicFrameLocks xmlns:a="http://schemas.openxmlformats.org/drawingml/2006/main" noChangeAspect="1"/>
             </wp:cNvGraphicFramePr>
@@ -449,23 +423,39 @@
               <a:graphicData uri="http://schemas.openxmlformats.org/drawingml/2006/picture">
                 <pic:pic xmlns:pic="http://schemas.openxmlformats.org/drawingml/2006/picture">
                   <pic:nvPicPr>
-                    <pic:cNvPr id="1038833536" name="Grafik 1" descr="Ein Bild, das Screenshot, Diagramm, Reihe enthält.&#10;&#10;Automatisch generierte Beschreibung"/>
-                    <pic:cNvPicPr/>
+                    <pic:cNvPr id="1276321620" name="Grafik 7" descr="Ein Bild, das Text, Reihe, Diagramm, Steigung enthält.&#10;&#10;Automatisch generierte Beschreibung"/>
+                    <pic:cNvPicPr>
+                      <a:picLocks noChangeAspect="1" noChangeArrowheads="1"/>
+                    </pic:cNvPicPr>
                   </pic:nvPicPr>
-                  <pic:blipFill>
-                    <a:blip r:embed="rId8"/>
-                    <a:stretch>
-                      <a:fillRect/>
-                    </a:stretch>
+                  <pic:blipFill rotWithShape="1">
+                    <a:blip r:embed="rId8">
+                      <a:extLst>
+                        <a:ext uri="{28A0092B-C50C-407E-A947-70E740481C1C}">
+                          <a14:useLocalDpi xmlns:a14="http://schemas.microsoft.com/office/drawing/2010/main" val="0"/>
+                        </a:ext>
+                      </a:extLst>
+                    </a:blip>
+                    <a:srcRect t="9117" r="7064"/>
+                    <a:stretch/>
                   </pic:blipFill>
-                  <pic:spPr>
+                  <pic:spPr bwMode="auto">
                     <a:xfrm>
                       <a:off x="0" y="0"/>
-                      <a:ext cx="5760720" cy="2667000"/>
+                      <a:ext cx="5346700" cy="3924300"/>
                     </a:xfrm>
                     <a:prstGeom prst="rect">
                       <a:avLst/>
                     </a:prstGeom>
+                    <a:noFill/>
+                    <a:ln>
+                      <a:noFill/>
+                    </a:ln>
+                    <a:extLst>
+                      <a:ext uri="{53640926-AAD7-44D8-BBD7-CCE9431645EC}">
+                        <a14:shadowObscured xmlns:a14="http://schemas.microsoft.com/office/drawing/2010/main"/>
+                      </a:ext>
+                    </a:extLst>
                   </pic:spPr>
                 </pic:pic>
               </a:graphicData>
@@ -477,56 +467,20 @@
     <w:p>
       <w:pPr>
         <w:rPr>
-          <w:lang w:val="en-US"/>
-        </w:rPr>
-      </w:pPr>
-      <w:r>
-        <w:rPr>
-          <w:lang w:val="en-US"/>
-        </w:rPr>
-        <w:t>percentage_of_patterns_memorized</w:t>
-      </w:r>
-      <w:r>
-        <w:rPr>
-          <w:lang w:val="en-US"/>
-        </w:rPr>
-        <w:t xml:space="preserve"> = </w:t>
-      </w:r>
-      <w:r>
-        <w:rPr>
-          <w:lang w:val="en-US"/>
-        </w:rPr>
-        <w:t>0</w:t>
-      </w:r>
-      <w:r>
-        <w:rPr>
-          <w:lang w:val="en-US"/>
-        </w:rPr>
-        <w:t>%</w:t>
-      </w:r>
-    </w:p>
-    <w:p>
-      <w:pPr>
-        <w:rPr>
-          <w:lang w:val="en-US"/>
-        </w:rPr>
-      </w:pPr>
-      <w:r>
-        <w:rPr>
           <w:noProof/>
-        </w:rPr>
-        <w:lastRenderedPageBreak/>
-        <w:t>More epochs:</w:t>
-      </w:r>
+          <w:lang w:val="en-US"/>
+        </w:rPr>
+      </w:pPr>
       <w:r>
         <w:rPr>
           <w:noProof/>
+          <w:lang w:val="en-US"/>
         </w:rPr>
         <w:drawing>
-          <wp:inline distT="0" distB="0" distL="0" distR="0" wp14:anchorId="52666F63" wp14:editId="64F741B2">
-            <wp:extent cx="5760720" cy="2669540"/>
-            <wp:effectExtent l="0" t="0" r="0" b="0"/>
-            <wp:docPr id="2100659572" name="Grafik 1" descr="Ein Bild, das Screenshot, Diagramm, Reihe enthält.&#10;&#10;Automatisch generierte Beschreibung"/>
+          <wp:inline distT="0" distB="0" distL="0" distR="0" wp14:anchorId="35C54D85" wp14:editId="0FFD1B01">
+            <wp:extent cx="5359400" cy="3898900"/>
+            <wp:effectExtent l="0" t="0" r="0" b="6350"/>
+            <wp:docPr id="424404742" name="Grafik 6"/>
             <wp:cNvGraphicFramePr>
               <a:graphicFrameLocks xmlns:a="http://schemas.openxmlformats.org/drawingml/2006/main" noChangeAspect="1"/>
             </wp:cNvGraphicFramePr>
@@ -534,23 +488,39 @@
               <a:graphicData uri="http://schemas.openxmlformats.org/drawingml/2006/picture">
                 <pic:pic xmlns:pic="http://schemas.openxmlformats.org/drawingml/2006/picture">
                   <pic:nvPicPr>
-                    <pic:cNvPr id="2100659572" name="Grafik 1" descr="Ein Bild, das Screenshot, Diagramm, Reihe enthält.&#10;&#10;Automatisch generierte Beschreibung"/>
-                    <pic:cNvPicPr/>
+                    <pic:cNvPr id="424404742" name="Grafik 6"/>
+                    <pic:cNvPicPr>
+                      <a:picLocks noChangeAspect="1" noChangeArrowheads="1"/>
+                    </pic:cNvPicPr>
                   </pic:nvPicPr>
-                  <pic:blipFill>
-                    <a:blip r:embed="rId9"/>
-                    <a:stretch>
-                      <a:fillRect/>
-                    </a:stretch>
+                  <pic:blipFill rotWithShape="1">
+                    <a:blip r:embed="rId9">
+                      <a:extLst>
+                        <a:ext uri="{28A0092B-C50C-407E-A947-70E740481C1C}">
+                          <a14:useLocalDpi xmlns:a14="http://schemas.microsoft.com/office/drawing/2010/main" val="0"/>
+                        </a:ext>
+                      </a:extLst>
+                    </a:blip>
+                    <a:srcRect t="9706" r="6843"/>
+                    <a:stretch/>
                   </pic:blipFill>
-                  <pic:spPr>
+                  <pic:spPr bwMode="auto">
                     <a:xfrm>
                       <a:off x="0" y="0"/>
-                      <a:ext cx="5760720" cy="2669540"/>
+                      <a:ext cx="5359400" cy="3898900"/>
                     </a:xfrm>
                     <a:prstGeom prst="rect">
                       <a:avLst/>
                     </a:prstGeom>
+                    <a:noFill/>
+                    <a:ln>
+                      <a:noFill/>
+                    </a:ln>
+                    <a:extLst>
+                      <a:ext uri="{53640926-AAD7-44D8-BBD7-CCE9431645EC}">
+                        <a14:shadowObscured xmlns:a14="http://schemas.microsoft.com/office/drawing/2010/main"/>
+                      </a:ext>
+                    </a:extLst>
                   </pic:spPr>
                 </pic:pic>
               </a:graphicData>
@@ -562,114 +532,28 @@
     <w:p>
       <w:pPr>
         <w:rPr>
-          <w:lang w:val="en-US"/>
-        </w:rPr>
-      </w:pPr>
-      <w:r>
-        <w:rPr>
-          <w:lang w:val="en-US"/>
-        </w:rPr>
-        <w:t>percentage_of_patterns_memorized</w:t>
-      </w:r>
-      <w:r>
-        <w:rPr>
-          <w:lang w:val="en-US"/>
-        </w:rPr>
-        <w:t xml:space="preserve"> = </w:t>
-      </w:r>
-      <w:r>
-        <w:rPr>
-          <w:lang w:val="en-US"/>
-        </w:rPr>
-        <w:t>10</w:t>
-      </w:r>
-      <w:r>
-        <w:rPr>
-          <w:lang w:val="en-US"/>
-        </w:rPr>
-        <w:t>0%</w:t>
-      </w:r>
-    </w:p>
-    <w:p>
-      <w:pPr>
-        <w:pStyle w:val="berschrift3"/>
-        <w:rPr>
-          <w:lang w:val="en-US"/>
-        </w:rPr>
-      </w:pPr>
-    </w:p>
-    <w:p>
-      <w:pPr>
-        <w:pStyle w:val="berschrift3"/>
-        <w:rPr>
-          <w:lang w:val="en-US"/>
-        </w:rPr>
-      </w:pPr>
-      <w:r>
-        <w:rPr>
-          <w:lang w:val="en-US"/>
-        </w:rPr>
-        <w:t xml:space="preserve">Dataset_size = </w:t>
-      </w:r>
-      <w:r>
-        <w:rPr>
-          <w:lang w:val="en-US"/>
-        </w:rPr>
-        <w:t>4</w:t>
-      </w:r>
-      <w:r>
-        <w:rPr>
-          <w:lang w:val="en-US"/>
-        </w:rPr>
-        <w:t>0</w:t>
-      </w:r>
-    </w:p>
-    <w:p>
-      <w:pPr>
-        <w:rPr>
-          <w:lang w:val="en-US"/>
-        </w:rPr>
-      </w:pPr>
-      <w:r>
-        <w:rPr>
-          <w:lang w:val="en-US"/>
-        </w:rPr>
-        <w:t>percentage_of_patterns_memorized</w:t>
-      </w:r>
-      <w:r>
-        <w:rPr>
-          <w:lang w:val="en-US"/>
-        </w:rPr>
-        <w:t xml:space="preserve"> = </w:t>
-      </w:r>
-      <w:r>
-        <w:rPr>
-          <w:lang w:val="en-US"/>
-        </w:rPr>
-        <w:t>0</w:t>
-      </w:r>
-      <w:r>
-        <w:rPr>
-          <w:lang w:val="en-US"/>
-        </w:rPr>
-        <w:t>%</w:t>
-      </w:r>
-    </w:p>
-    <w:p>
-      <w:pPr>
-        <w:rPr>
-          <w:lang w:val="en-US"/>
-        </w:rPr>
-      </w:pPr>
-      <w:r>
-        <w:rPr>
           <w:noProof/>
-        </w:rPr>
+          <w:lang w:val="en-US"/>
+        </w:rPr>
+      </w:pPr>
+    </w:p>
+    <w:p>
+      <w:pPr>
+        <w:rPr>
+          <w:lang w:val="en-US"/>
+        </w:rPr>
+      </w:pPr>
+      <w:r>
+        <w:rPr>
+          <w:noProof/>
+          <w:lang w:val="en-US"/>
+        </w:rPr>
+        <w:lastRenderedPageBreak/>
         <w:drawing>
-          <wp:inline distT="0" distB="0" distL="0" distR="0" wp14:anchorId="0C4D354B" wp14:editId="335F5960">
-            <wp:extent cx="5760720" cy="2609850"/>
-            <wp:effectExtent l="0" t="0" r="0" b="0"/>
-            <wp:docPr id="1627034749" name="Grafik 1" descr="Ein Bild, das Reihe, Screenshot, Diagramm, Astronomie enthält.&#10;&#10;Automatisch generierte Beschreibung"/>
+          <wp:inline distT="0" distB="0" distL="0" distR="0" wp14:anchorId="48564589" wp14:editId="666FE3F5">
+            <wp:extent cx="5283200" cy="3898900"/>
+            <wp:effectExtent l="0" t="0" r="0" b="6350"/>
+            <wp:docPr id="713102463" name="Grafik 11"/>
             <wp:cNvGraphicFramePr>
               <a:graphicFrameLocks xmlns:a="http://schemas.openxmlformats.org/drawingml/2006/main" noChangeAspect="1"/>
             </wp:cNvGraphicFramePr>
@@ -677,23 +561,39 @@
               <a:graphicData uri="http://schemas.openxmlformats.org/drawingml/2006/picture">
                 <pic:pic xmlns:pic="http://schemas.openxmlformats.org/drawingml/2006/picture">
                   <pic:nvPicPr>
-                    <pic:cNvPr id="1627034749" name="Grafik 1" descr="Ein Bild, das Reihe, Screenshot, Diagramm, Astronomie enthält.&#10;&#10;Automatisch generierte Beschreibung"/>
-                    <pic:cNvPicPr/>
+                    <pic:cNvPr id="0" name="Picture 11"/>
+                    <pic:cNvPicPr>
+                      <a:picLocks noChangeAspect="1" noChangeArrowheads="1"/>
+                    </pic:cNvPicPr>
                   </pic:nvPicPr>
-                  <pic:blipFill>
-                    <a:blip r:embed="rId10"/>
-                    <a:stretch>
-                      <a:fillRect/>
-                    </a:stretch>
+                  <pic:blipFill rotWithShape="1">
+                    <a:blip r:embed="rId10">
+                      <a:extLst>
+                        <a:ext uri="{28A0092B-C50C-407E-A947-70E740481C1C}">
+                          <a14:useLocalDpi xmlns:a14="http://schemas.microsoft.com/office/drawing/2010/main" val="0"/>
+                        </a:ext>
+                      </a:extLst>
+                    </a:blip>
+                    <a:srcRect t="9706" r="8168"/>
+                    <a:stretch/>
                   </pic:blipFill>
-                  <pic:spPr>
+                  <pic:spPr bwMode="auto">
                     <a:xfrm>
                       <a:off x="0" y="0"/>
-                      <a:ext cx="5760720" cy="2609850"/>
+                      <a:ext cx="5283200" cy="3898900"/>
                     </a:xfrm>
                     <a:prstGeom prst="rect">
                       <a:avLst/>
                     </a:prstGeom>
+                    <a:noFill/>
+                    <a:ln>
+                      <a:noFill/>
+                    </a:ln>
+                    <a:extLst>
+                      <a:ext uri="{53640926-AAD7-44D8-BBD7-CCE9431645EC}">
+                        <a14:shadowObscured xmlns:a14="http://schemas.microsoft.com/office/drawing/2010/main"/>
+                      </a:ext>
+                    </a:extLst>
                   </pic:spPr>
                 </pic:pic>
               </a:graphicData>

</xml_diff>

<commit_message>
updated numberOfUsedConnections formula and added numberOfBinaryOutputs plot
</commit_message>
<xml_diff>
--- a/first_protocol.docx
+++ b/first_protocol.docx
@@ -236,9 +236,9 @@
           <w:lang w:val="en-US"/>
         </w:rPr>
         <w:drawing>
-          <wp:inline distT="0" distB="0" distL="0" distR="0" wp14:anchorId="6A935608" wp14:editId="6A891F66">
-            <wp:extent cx="5334000" cy="4064000"/>
-            <wp:effectExtent l="0" t="0" r="0" b="0"/>
+          <wp:inline distT="0" distB="0" distL="0" distR="0" wp14:anchorId="6A935608" wp14:editId="0C8A4826">
+            <wp:extent cx="4940300" cy="3764038"/>
+            <wp:effectExtent l="0" t="0" r="0" b="8255"/>
             <wp:docPr id="275948352" name="Grafik 13"/>
             <wp:cNvGraphicFramePr>
               <a:graphicFrameLocks xmlns:a="http://schemas.openxmlformats.org/drawingml/2006/main" noChangeAspect="1"/>
@@ -266,7 +266,7 @@
                   <pic:spPr bwMode="auto">
                     <a:xfrm>
                       <a:off x="0" y="0"/>
-                      <a:ext cx="5334000" cy="4064000"/>
+                      <a:ext cx="4941429" cy="3764898"/>
                     </a:xfrm>
                     <a:prstGeom prst="rect">
                       <a:avLst/>
@@ -291,41 +291,35 @@
     <w:p>
       <w:pPr>
         <w:rPr>
-          <w:lang w:val="en-US"/>
-        </w:rPr>
-      </w:pPr>
-    </w:p>
-    <w:p>
-      <w:pPr>
-        <w:pStyle w:val="berschrift1"/>
-        <w:rPr>
-          <w:lang w:val="en-US"/>
-        </w:rPr>
-      </w:pPr>
-      <w:r>
-        <w:rPr>
-          <w:lang w:val="en-US"/>
-        </w:rPr>
-        <w:t>Used</w:t>
-      </w:r>
-      <w:r>
-        <w:rPr>
-          <w:lang w:val="en-US"/>
-        </w:rPr>
-        <w:t xml:space="preserve"> connections depending on N, M and sparsity</w:t>
-      </w:r>
-    </w:p>
-    <w:p>
-      <w:pPr>
-        <w:rPr>
-          <w:lang w:val="en-US"/>
-        </w:rPr>
-      </w:pPr>
-      <w:r>
-        <w:rPr>
-          <w:lang w:val="en-US"/>
-        </w:rPr>
-        <w:t>N * sparsity * M</w:t>
+          <w:rFonts w:asciiTheme="majorHAnsi" w:eastAsiaTheme="majorEastAsia" w:hAnsiTheme="majorHAnsi" w:cstheme="majorBidi"/>
+          <w:color w:val="2F5496" w:themeColor="accent1" w:themeShade="BF"/>
+          <w:sz w:val="32"/>
+          <w:szCs w:val="32"/>
+          <w:lang w:val="en-US"/>
+        </w:rPr>
+      </w:pPr>
+      <w:r>
+        <w:rPr>
+          <w:rFonts w:asciiTheme="majorHAnsi" w:eastAsiaTheme="majorEastAsia" w:hAnsiTheme="majorHAnsi" w:cstheme="majorBidi"/>
+          <w:color w:val="2F5496" w:themeColor="accent1" w:themeShade="BF"/>
+          <w:sz w:val="32"/>
+          <w:szCs w:val="32"/>
+          <w:lang w:val="en-US"/>
+        </w:rPr>
+        <w:t>Number of binary outputs</w:t>
+      </w:r>
+    </w:p>
+    <w:p>
+      <w:pPr>
+        <w:rPr>
+          <w:lang w:val="en-US"/>
+        </w:rPr>
+      </w:pPr>
+      <w:r>
+        <w:rPr>
+          <w:lang w:val="en-US"/>
+        </w:rPr>
+        <w:t>N * M</w:t>
       </w:r>
     </w:p>
     <w:p>
@@ -340,10 +334,10 @@
           <w:lang w:val="en-US"/>
         </w:rPr>
         <w:drawing>
-          <wp:inline distT="0" distB="0" distL="0" distR="0" wp14:anchorId="73B6DFEE" wp14:editId="35AA61A7">
-            <wp:extent cx="4876800" cy="3669211"/>
-            <wp:effectExtent l="0" t="0" r="0" b="7620"/>
-            <wp:docPr id="1213545864" name="Grafik 12"/>
+          <wp:inline distT="0" distB="0" distL="0" distR="0" wp14:anchorId="1D588772" wp14:editId="47CFC537">
+            <wp:extent cx="5181600" cy="3927964"/>
+            <wp:effectExtent l="0" t="0" r="0" b="0"/>
+            <wp:docPr id="1945009153" name="Grafik 3"/>
             <wp:cNvGraphicFramePr>
               <a:graphicFrameLocks xmlns:a="http://schemas.openxmlformats.org/drawingml/2006/main" noChangeAspect="1"/>
             </wp:cNvGraphicFramePr>
@@ -351,7 +345,7 @@
               <a:graphicData uri="http://schemas.openxmlformats.org/drawingml/2006/picture">
                 <pic:pic xmlns:pic="http://schemas.openxmlformats.org/drawingml/2006/picture">
                   <pic:nvPicPr>
-                    <pic:cNvPr id="0" name="Picture 12"/>
+                    <pic:cNvPr id="0" name="Picture 3"/>
                     <pic:cNvPicPr>
                       <a:picLocks noChangeAspect="1" noChangeArrowheads="1"/>
                     </pic:cNvPicPr>
@@ -364,13 +358,13 @@
                         </a:ext>
                       </a:extLst>
                     </a:blip>
-                    <a:srcRect t="7058" r="7285"/>
+                    <a:srcRect t="6567" r="7594"/>
                     <a:stretch/>
                   </pic:blipFill>
                   <pic:spPr bwMode="auto">
                     <a:xfrm>
                       <a:off x="0" y="0"/>
-                      <a:ext cx="4878596" cy="3670562"/>
+                      <a:ext cx="5188600" cy="3933271"/>
                     </a:xfrm>
                     <a:prstGeom prst="rect">
                       <a:avLst/>
@@ -404,18 +398,84 @@
           <w:lang w:val="en-US"/>
         </w:rPr>
         <w:lastRenderedPageBreak/>
-        <w:t>Number of patterns memorized depending on N</w:t>
-      </w:r>
+        <w:t>Used</w:t>
+      </w:r>
+      <w:r>
+        <w:rPr>
+          <w:lang w:val="en-US"/>
+        </w:rPr>
+        <w:t xml:space="preserve"> connections depending on N, M and </w:t>
+      </w:r>
+      <w:proofErr w:type="gramStart"/>
+      <w:r>
+        <w:rPr>
+          <w:lang w:val="en-US"/>
+        </w:rPr>
+        <w:t>sparsity</w:t>
+      </w:r>
+      <w:proofErr w:type="gramEnd"/>
+    </w:p>
+    <w:p>
+      <w:pPr>
+        <w:rPr>
+          <w:lang w:val="en-US"/>
+        </w:rPr>
+      </w:pPr>
+      <w:r>
+        <w:rPr>
+          <w:lang w:val="en-US"/>
+        </w:rPr>
+        <w:t>N * sparsity *</w:t>
+      </w:r>
+      <w:r>
+        <w:rPr>
+          <w:lang w:val="en-US"/>
+        </w:rPr>
+        <w:t xml:space="preserve"> N *</w:t>
+      </w:r>
+      <w:r>
+        <w:rPr>
+          <w:lang w:val="en-US"/>
+        </w:rPr>
+        <w:t xml:space="preserve"> M</w:t>
+      </w:r>
+      <w:r>
+        <w:rPr>
+          <w:lang w:val="en-US"/>
+        </w:rPr>
+        <w:t xml:space="preserve">       </w:t>
+      </w:r>
+      <w:proofErr w:type="gramStart"/>
+      <w:r>
+        <w:rPr>
+          <w:lang w:val="en-US"/>
+        </w:rPr>
+        <w:t xml:space="preserve">   (</w:t>
+      </w:r>
+      <w:proofErr w:type="gramEnd"/>
+      <w:r>
+        <w:rPr>
+          <w:lang w:val="en-US"/>
+        </w:rPr>
+        <w:t>M see script…)</w:t>
+      </w:r>
+    </w:p>
+    <w:p>
+      <w:pPr>
+        <w:rPr>
+          <w:lang w:val="en-US"/>
+        </w:rPr>
+      </w:pPr>
       <w:r>
         <w:rPr>
           <w:noProof/>
           <w:lang w:val="en-US"/>
         </w:rPr>
         <w:drawing>
-          <wp:inline distT="0" distB="0" distL="0" distR="0" wp14:anchorId="7897EA83" wp14:editId="770CAA02">
-            <wp:extent cx="5346700" cy="3924300"/>
-            <wp:effectExtent l="0" t="0" r="6350" b="0"/>
-            <wp:docPr id="1276321620" name="Grafik 7" descr="Ein Bild, das Text, Reihe, Diagramm, Steigung enthält.&#10;&#10;Automatisch generierte Beschreibung"/>
+          <wp:inline distT="0" distB="0" distL="0" distR="0" wp14:anchorId="18DFF05E" wp14:editId="15A36916">
+            <wp:extent cx="5232400" cy="3463172"/>
+            <wp:effectExtent l="0" t="0" r="6350" b="4445"/>
+            <wp:docPr id="1409168605" name="Grafik 2"/>
             <wp:cNvGraphicFramePr>
               <a:graphicFrameLocks xmlns:a="http://schemas.openxmlformats.org/drawingml/2006/main" noChangeAspect="1"/>
             </wp:cNvGraphicFramePr>
@@ -423,7 +483,7 @@
               <a:graphicData uri="http://schemas.openxmlformats.org/drawingml/2006/picture">
                 <pic:pic xmlns:pic="http://schemas.openxmlformats.org/drawingml/2006/picture">
                   <pic:nvPicPr>
-                    <pic:cNvPr id="1276321620" name="Grafik 7" descr="Ein Bild, das Text, Reihe, Diagramm, Steigung enthält.&#10;&#10;Automatisch generierte Beschreibung"/>
+                    <pic:cNvPr id="0" name="Picture 2"/>
                     <pic:cNvPicPr>
                       <a:picLocks noChangeAspect="1" noChangeArrowheads="1"/>
                     </pic:cNvPicPr>
@@ -436,13 +496,13 @@
                         </a:ext>
                       </a:extLst>
                     </a:blip>
-                    <a:srcRect t="9117" r="7064"/>
+                    <a:srcRect t="6123" r="8048"/>
                     <a:stretch/>
                   </pic:blipFill>
                   <pic:spPr bwMode="auto">
                     <a:xfrm>
                       <a:off x="0" y="0"/>
-                      <a:ext cx="5346700" cy="3924300"/>
+                      <a:ext cx="5244817" cy="3471390"/>
                     </a:xfrm>
                     <a:prstGeom prst="rect">
                       <a:avLst/>
@@ -466,6 +526,78 @@
     </w:p>
     <w:p>
       <w:pPr>
+        <w:pStyle w:val="berschrift1"/>
+        <w:rPr>
+          <w:lang w:val="en-US"/>
+        </w:rPr>
+      </w:pPr>
+      <w:r>
+        <w:rPr>
+          <w:lang w:val="en-US"/>
+        </w:rPr>
+        <w:lastRenderedPageBreak/>
+        <w:t>Number of patterns memorized depending on N</w:t>
+      </w:r>
+      <w:r>
+        <w:rPr>
+          <w:noProof/>
+          <w:lang w:val="en-US"/>
+        </w:rPr>
+        <w:drawing>
+          <wp:inline distT="0" distB="0" distL="0" distR="0" wp14:anchorId="7897EA83" wp14:editId="6F057D69">
+            <wp:extent cx="4076700" cy="2992163"/>
+            <wp:effectExtent l="0" t="0" r="0" b="0"/>
+            <wp:docPr id="1276321620" name="Grafik 7" descr="Ein Bild, das Text, Reihe, Diagramm, Steigung enthält.&#10;&#10;Automatisch generierte Beschreibung"/>
+            <wp:cNvGraphicFramePr>
+              <a:graphicFrameLocks xmlns:a="http://schemas.openxmlformats.org/drawingml/2006/main" noChangeAspect="1"/>
+            </wp:cNvGraphicFramePr>
+            <a:graphic xmlns:a="http://schemas.openxmlformats.org/drawingml/2006/main">
+              <a:graphicData uri="http://schemas.openxmlformats.org/drawingml/2006/picture">
+                <pic:pic xmlns:pic="http://schemas.openxmlformats.org/drawingml/2006/picture">
+                  <pic:nvPicPr>
+                    <pic:cNvPr id="1276321620" name="Grafik 7" descr="Ein Bild, das Text, Reihe, Diagramm, Steigung enthält.&#10;&#10;Automatisch generierte Beschreibung"/>
+                    <pic:cNvPicPr>
+                      <a:picLocks noChangeAspect="1" noChangeArrowheads="1"/>
+                    </pic:cNvPicPr>
+                  </pic:nvPicPr>
+                  <pic:blipFill rotWithShape="1">
+                    <a:blip r:embed="rId9">
+                      <a:extLst>
+                        <a:ext uri="{28A0092B-C50C-407E-A947-70E740481C1C}">
+                          <a14:useLocalDpi xmlns:a14="http://schemas.microsoft.com/office/drawing/2010/main" val="0"/>
+                        </a:ext>
+                      </a:extLst>
+                    </a:blip>
+                    <a:srcRect t="9117" r="7064"/>
+                    <a:stretch/>
+                  </pic:blipFill>
+                  <pic:spPr bwMode="auto">
+                    <a:xfrm>
+                      <a:off x="0" y="0"/>
+                      <a:ext cx="4079990" cy="2994578"/>
+                    </a:xfrm>
+                    <a:prstGeom prst="rect">
+                      <a:avLst/>
+                    </a:prstGeom>
+                    <a:noFill/>
+                    <a:ln>
+                      <a:noFill/>
+                    </a:ln>
+                    <a:extLst>
+                      <a:ext uri="{53640926-AAD7-44D8-BBD7-CCE9431645EC}">
+                        <a14:shadowObscured xmlns:a14="http://schemas.microsoft.com/office/drawing/2010/main"/>
+                      </a:ext>
+                    </a:extLst>
+                  </pic:spPr>
+                </pic:pic>
+              </a:graphicData>
+            </a:graphic>
+          </wp:inline>
+        </w:drawing>
+      </w:r>
+    </w:p>
+    <w:p>
+      <w:pPr>
         <w:rPr>
           <w:noProof/>
           <w:lang w:val="en-US"/>
@@ -494,7 +626,7 @@
                     </pic:cNvPicPr>
                   </pic:nvPicPr>
                   <pic:blipFill rotWithShape="1">
-                    <a:blip r:embed="rId9">
+                    <a:blip r:embed="rId10">
                       <a:extLst>
                         <a:ext uri="{28A0092B-C50C-407E-A947-70E740481C1C}">
                           <a14:useLocalDpi xmlns:a14="http://schemas.microsoft.com/office/drawing/2010/main" val="0"/>
@@ -567,7 +699,7 @@
                     </pic:cNvPicPr>
                   </pic:nvPicPr>
                   <pic:blipFill rotWithShape="1">
-                    <a:blip r:embed="rId10">
+                    <a:blip r:embed="rId11">
                       <a:extLst>
                         <a:ext uri="{28A0092B-C50C-407E-A947-70E740481C1C}">
                           <a14:useLocalDpi xmlns:a14="http://schemas.microsoft.com/office/drawing/2010/main" val="0"/>

</xml_diff>